<commit_message>
merged cells for the table, changed the margin, changed to landscape
</commit_message>
<xml_diff>
--- a/jobCard/test.docx
+++ b/jobCard/test.docx
@@ -2,14 +2,410 @@
 <file path=word/document.xml><?xml version="1.0" encoding="utf-8"?>
 <w:document xmlns:wpc="http://schemas.microsoft.com/office/word/2010/wordprocessingCanvas" xmlns:mo="http://schemas.microsoft.com/office/mac/office/2008/main" xmlns:mc="http://schemas.openxmlformats.org/markup-compatibility/2006" xmlns:mv="urn:schemas-microsoft-com:mac:vml" xmlns:o="urn:schemas-microsoft-com:office:office" xmlns:r="http://schemas.openxmlformats.org/officeDocument/2006/relationships" xmlns:m="http://schemas.openxmlformats.org/officeDocument/2006/math" xmlns:v="urn:schemas-microsoft-com:vml" xmlns:wp14="http://schemas.microsoft.com/office/word/2010/wordprocessingDrawing" xmlns:wp="http://schemas.openxmlformats.org/drawingml/2006/wordprocessingDrawing" xmlns:w10="urn:schemas-microsoft-com:office:word" xmlns:w="http://schemas.openxmlformats.org/wordprocessingml/2006/main" xmlns:w14="http://schemas.microsoft.com/office/word/2010/wordml" xmlns:wpg="http://schemas.microsoft.com/office/word/2010/wordprocessingGroup" xmlns:wpi="http://schemas.microsoft.com/office/word/2010/wordprocessingInk" xmlns:wne="http://schemas.microsoft.com/office/word/2006/wordml" xmlns:wps="http://schemas.microsoft.com/office/word/2010/wordprocessingShape" mc:Ignorable="w14 wp14">
   <w:body>
+    <w:tbl>
+      <w:tblPr>
+        <w:tblStyle w:val="TableGrid"/>
+        <w:tblW w:type="auto" w:w="0"/>
+        <w:tblLook w:firstColumn="1" w:firstRow="1" w:lastColumn="0" w:lastRow="0" w:noHBand="0" w:noVBand="1" w:val="04A0"/>
+      </w:tblPr>
+      <w:tblGrid>
+        <w:gridCol w:w="7632"/>
+        <w:gridCol w:w="7632"/>
+      </w:tblGrid>
+      <w:tr>
+        <w:tc>
+          <w:tcPr>
+            <w:tcW w:type="dxa" w:w="7632"/>
+          </w:tcPr>
+          <w:p/>
+        </w:tc>
+        <w:tc>
+          <w:tcPr>
+            <w:tcW w:type="dxa" w:w="7632"/>
+            <w:vMerge w:val="restart"/>
+          </w:tcPr>
+          <w:p/>
+        </w:tc>
+      </w:tr>
+      <w:tr>
+        <w:tc>
+          <w:tcPr>
+            <w:tcW w:type="dxa" w:w="7632"/>
+            <w:vMerge w:val="restart"/>
+          </w:tcPr>
+          <w:p/>
+        </w:tc>
+        <w:tc>
+          <w:tcPr>
+            <w:tcW w:type="dxa" w:w="7632"/>
+            <w:vMerge/>
+          </w:tcPr>
+          <w:p/>
+        </w:tc>
+      </w:tr>
+      <w:tr>
+        <w:tc>
+          <w:tcPr>
+            <w:tcW w:type="dxa" w:w="7632"/>
+            <w:vMerge/>
+          </w:tcPr>
+          <w:p/>
+        </w:tc>
+        <w:tc>
+          <w:tcPr>
+            <w:tcW w:type="dxa" w:w="7632"/>
+            <w:vMerge/>
+          </w:tcPr>
+          <w:p/>
+        </w:tc>
+      </w:tr>
+      <w:tr>
+        <w:tc>
+          <w:tcPr>
+            <w:tcW w:type="dxa" w:w="7632"/>
+            <w:vMerge w:val="restart"/>
+          </w:tcPr>
+          <w:p/>
+        </w:tc>
+        <w:tc>
+          <w:tcPr>
+            <w:tcW w:type="dxa" w:w="7632"/>
+            <w:vMerge w:val="restart"/>
+          </w:tcPr>
+          <w:p/>
+        </w:tc>
+      </w:tr>
+      <w:tr>
+        <w:tc>
+          <w:tcPr>
+            <w:tcW w:type="dxa" w:w="7632"/>
+            <w:vMerge/>
+          </w:tcPr>
+          <w:p/>
+        </w:tc>
+        <w:tc>
+          <w:tcPr>
+            <w:tcW w:type="dxa" w:w="7632"/>
+            <w:vMerge/>
+          </w:tcPr>
+          <w:p/>
+        </w:tc>
+      </w:tr>
+      <w:tr>
+        <w:tc>
+          <w:tcPr>
+            <w:tcW w:type="dxa" w:w="7632"/>
+            <w:vMerge/>
+          </w:tcPr>
+          <w:p/>
+        </w:tc>
+        <w:tc>
+          <w:tcPr>
+            <w:tcW w:type="dxa" w:w="7632"/>
+            <w:vMerge/>
+          </w:tcPr>
+          <w:p/>
+        </w:tc>
+      </w:tr>
+      <w:tr>
+        <w:tc>
+          <w:tcPr>
+            <w:tcW w:type="dxa" w:w="7632"/>
+          </w:tcPr>
+          <w:p/>
+        </w:tc>
+        <w:tc>
+          <w:tcPr>
+            <w:tcW w:type="dxa" w:w="7632"/>
+            <w:vMerge w:val="restart"/>
+          </w:tcPr>
+          <w:p/>
+        </w:tc>
+      </w:tr>
+      <w:tr>
+        <w:tc>
+          <w:tcPr>
+            <w:tcW w:type="dxa" w:w="7632"/>
+            <w:vMerge w:val="restart"/>
+          </w:tcPr>
+          <w:p/>
+        </w:tc>
+        <w:tc>
+          <w:tcPr>
+            <w:tcW w:type="dxa" w:w="7632"/>
+            <w:vMerge/>
+          </w:tcPr>
+          <w:p/>
+        </w:tc>
+      </w:tr>
+      <w:tr>
+        <w:tc>
+          <w:tcPr>
+            <w:tcW w:type="dxa" w:w="7632"/>
+            <w:vMerge/>
+          </w:tcPr>
+          <w:p/>
+        </w:tc>
+        <w:tc>
+          <w:tcPr>
+            <w:tcW w:type="dxa" w:w="7632"/>
+            <w:vMerge/>
+          </w:tcPr>
+          <w:p/>
+        </w:tc>
+      </w:tr>
+      <w:tr>
+        <w:tc>
+          <w:tcPr>
+            <w:tcW w:type="dxa" w:w="7632"/>
+            <w:vMerge w:val="restart"/>
+          </w:tcPr>
+          <w:p/>
+        </w:tc>
+        <w:tc>
+          <w:tcPr>
+            <w:tcW w:type="dxa" w:w="7632"/>
+          </w:tcPr>
+          <w:p/>
+        </w:tc>
+      </w:tr>
+      <w:tr>
+        <w:tc>
+          <w:tcPr>
+            <w:tcW w:type="dxa" w:w="7632"/>
+            <w:vMerge/>
+          </w:tcPr>
+          <w:p/>
+        </w:tc>
+        <w:tc>
+          <w:tcPr>
+            <w:tcW w:type="dxa" w:w="7632"/>
+          </w:tcPr>
+          <w:p/>
+        </w:tc>
+      </w:tr>
+      <w:tr>
+        <w:tc>
+          <w:tcPr>
+            <w:tcW w:type="dxa" w:w="7632"/>
+            <w:vMerge/>
+          </w:tcPr>
+          <w:p/>
+        </w:tc>
+        <w:tc>
+          <w:tcPr>
+            <w:tcW w:type="dxa" w:w="7632"/>
+          </w:tcPr>
+          <w:p/>
+        </w:tc>
+      </w:tr>
+    </w:tbl>
     <w:p>
-      <w:r>
-        <w:t>Lorem ipsum dolor sit amet.</w:t>
-      </w:r>
+      <w:pPr>
+        <w:spacing w:before="360"/>
+      </w:pPr>
     </w:p>
+    <w:tbl>
+      <w:tblPr>
+        <w:tblStyle w:val="TableGrid"/>
+        <w:tblW w:type="auto" w:w="0"/>
+        <w:tblLook w:firstColumn="1" w:firstRow="1" w:lastColumn="0" w:lastRow="0" w:noHBand="0" w:noVBand="1" w:val="04A0"/>
+      </w:tblPr>
+      <w:tblGrid>
+        <w:gridCol w:w="7632"/>
+        <w:gridCol w:w="7632"/>
+      </w:tblGrid>
+      <w:tr>
+        <w:tc>
+          <w:tcPr>
+            <w:tcW w:type="dxa" w:w="7632"/>
+          </w:tcPr>
+          <w:p/>
+        </w:tc>
+        <w:tc>
+          <w:tcPr>
+            <w:tcW w:type="dxa" w:w="7632"/>
+            <w:vMerge w:val="restart"/>
+          </w:tcPr>
+          <w:p/>
+        </w:tc>
+      </w:tr>
+      <w:tr>
+        <w:tc>
+          <w:tcPr>
+            <w:tcW w:type="dxa" w:w="7632"/>
+            <w:vMerge w:val="restart"/>
+          </w:tcPr>
+          <w:p/>
+        </w:tc>
+        <w:tc>
+          <w:tcPr>
+            <w:tcW w:type="dxa" w:w="7632"/>
+            <w:vMerge/>
+          </w:tcPr>
+          <w:p/>
+        </w:tc>
+      </w:tr>
+      <w:tr>
+        <w:tc>
+          <w:tcPr>
+            <w:tcW w:type="dxa" w:w="7632"/>
+            <w:vMerge/>
+          </w:tcPr>
+          <w:p/>
+        </w:tc>
+        <w:tc>
+          <w:tcPr>
+            <w:tcW w:type="dxa" w:w="7632"/>
+            <w:vMerge/>
+          </w:tcPr>
+          <w:p/>
+        </w:tc>
+      </w:tr>
+      <w:tr>
+        <w:tc>
+          <w:tcPr>
+            <w:tcW w:type="dxa" w:w="7632"/>
+            <w:vMerge w:val="restart"/>
+          </w:tcPr>
+          <w:p/>
+        </w:tc>
+        <w:tc>
+          <w:tcPr>
+            <w:tcW w:type="dxa" w:w="7632"/>
+            <w:vMerge w:val="restart"/>
+          </w:tcPr>
+          <w:p/>
+        </w:tc>
+      </w:tr>
+      <w:tr>
+        <w:tc>
+          <w:tcPr>
+            <w:tcW w:type="dxa" w:w="7632"/>
+            <w:vMerge/>
+          </w:tcPr>
+          <w:p/>
+        </w:tc>
+        <w:tc>
+          <w:tcPr>
+            <w:tcW w:type="dxa" w:w="7632"/>
+            <w:vMerge/>
+          </w:tcPr>
+          <w:p/>
+        </w:tc>
+      </w:tr>
+      <w:tr>
+        <w:tc>
+          <w:tcPr>
+            <w:tcW w:type="dxa" w:w="7632"/>
+            <w:vMerge/>
+          </w:tcPr>
+          <w:p/>
+        </w:tc>
+        <w:tc>
+          <w:tcPr>
+            <w:tcW w:type="dxa" w:w="7632"/>
+            <w:vMerge/>
+          </w:tcPr>
+          <w:p/>
+        </w:tc>
+      </w:tr>
+      <w:tr>
+        <w:tc>
+          <w:tcPr>
+            <w:tcW w:type="dxa" w:w="7632"/>
+          </w:tcPr>
+          <w:p/>
+        </w:tc>
+        <w:tc>
+          <w:tcPr>
+            <w:tcW w:type="dxa" w:w="7632"/>
+            <w:vMerge w:val="restart"/>
+          </w:tcPr>
+          <w:p/>
+        </w:tc>
+      </w:tr>
+      <w:tr>
+        <w:tc>
+          <w:tcPr>
+            <w:tcW w:type="dxa" w:w="7632"/>
+            <w:vMerge w:val="restart"/>
+          </w:tcPr>
+          <w:p/>
+        </w:tc>
+        <w:tc>
+          <w:tcPr>
+            <w:tcW w:type="dxa" w:w="7632"/>
+            <w:vMerge/>
+          </w:tcPr>
+          <w:p/>
+        </w:tc>
+      </w:tr>
+      <w:tr>
+        <w:tc>
+          <w:tcPr>
+            <w:tcW w:type="dxa" w:w="7632"/>
+            <w:vMerge/>
+          </w:tcPr>
+          <w:p/>
+        </w:tc>
+        <w:tc>
+          <w:tcPr>
+            <w:tcW w:type="dxa" w:w="7632"/>
+            <w:vMerge/>
+          </w:tcPr>
+          <w:p/>
+        </w:tc>
+      </w:tr>
+      <w:tr>
+        <w:tc>
+          <w:tcPr>
+            <w:tcW w:type="dxa" w:w="7632"/>
+            <w:vMerge w:val="restart"/>
+          </w:tcPr>
+          <w:p/>
+        </w:tc>
+        <w:tc>
+          <w:tcPr>
+            <w:tcW w:type="dxa" w:w="7632"/>
+          </w:tcPr>
+          <w:p/>
+        </w:tc>
+      </w:tr>
+      <w:tr>
+        <w:tc>
+          <w:tcPr>
+            <w:tcW w:type="dxa" w:w="7632"/>
+            <w:vMerge/>
+          </w:tcPr>
+          <w:p/>
+        </w:tc>
+        <w:tc>
+          <w:tcPr>
+            <w:tcW w:type="dxa" w:w="7632"/>
+          </w:tcPr>
+          <w:p/>
+        </w:tc>
+      </w:tr>
+      <w:tr>
+        <w:tc>
+          <w:tcPr>
+            <w:tcW w:type="dxa" w:w="7632"/>
+            <w:vMerge/>
+          </w:tcPr>
+          <w:p/>
+        </w:tc>
+        <w:tc>
+          <w:tcPr>
+            <w:tcW w:type="dxa" w:w="7632"/>
+          </w:tcPr>
+          <w:p/>
+        </w:tc>
+      </w:tr>
+    </w:tbl>
     <w:sectPr>
-      <w:pgSz w:w="12240" w:h="15840"/>
-      <w:pgMar w:top="1440" w:right="1800" w:bottom="1440" w:left="1800" w:header="720" w:footer="720" w:gutter="0"/>
+      <w:pgSz w:w="15840" w:h="12240" w:orient="landscape"/>
+      <w:pgMar w:top="288" w:right="288" w:bottom="288" w:left="288" w:header="720" w:footer="720" w:gutter="0"/>
       <w:cols w:space="720"/>
       <w:docGrid w:linePitch="360"/>
     </w:sectPr>

</xml_diff>

<commit_message>
added second cols, need add some space between two tables
</commit_message>
<xml_diff>
--- a/jobCard/test.docx
+++ b/jobCard/test.docx
@@ -15,16 +15,37 @@
       <w:tr>
         <w:tc>
           <w:tcPr>
+            <w:tcW w:type="dxa" w:w="15264"/>
+            <w:gridSpan w:val="2"/>
+          </w:tcPr>
+          <w:p>
+            <w:r>
+              <w:t>Job Number 4000</w:t>
+            </w:r>
+          </w:p>
+        </w:tc>
+      </w:tr>
+      <w:tr>
+        <w:tc>
+          <w:tcPr>
             <w:tcW w:type="dxa" w:w="7632"/>
           </w:tcPr>
-          <w:p/>
+          <w:p>
+            <w:r>
+              <w:t>Date:</w:t>
+            </w:r>
+          </w:p>
         </w:tc>
         <w:tc>
           <w:tcPr>
             <w:tcW w:type="dxa" w:w="7632"/>
             <w:vMerge w:val="restart"/>
           </w:tcPr>
-          <w:p/>
+          <w:p>
+            <w:r>
+              <w:t>Address:</w:t>
+            </w:r>
+          </w:p>
         </w:tc>
       </w:tr>
       <w:tr>
@@ -33,7 +54,11 @@
             <w:tcW w:type="dxa" w:w="7632"/>
             <w:vMerge w:val="restart"/>
           </w:tcPr>
-          <w:p/>
+          <w:p>
+            <w:r>
+              <w:t>Client:</w:t>
+            </w:r>
+          </w:p>
         </w:tc>
         <w:tc>
           <w:tcPr>
@@ -65,14 +90,22 @@
             <w:tcW w:type="dxa" w:w="7632"/>
             <w:vMerge w:val="restart"/>
           </w:tcPr>
-          <w:p/>
+          <w:p>
+            <w:r>
+              <w:t>Phone &amp; Email:</w:t>
+            </w:r>
+          </w:p>
         </w:tc>
         <w:tc>
           <w:tcPr>
             <w:tcW w:type="dxa" w:w="7632"/>
             <w:vMerge w:val="restart"/>
           </w:tcPr>
-          <w:p/>
+          <w:p>
+            <w:r>
+              <w:t>Issue:</w:t>
+            </w:r>
+          </w:p>
         </w:tc>
       </w:tr>
       <w:tr>
@@ -112,14 +145,22 @@
           <w:tcPr>
             <w:tcW w:type="dxa" w:w="7632"/>
           </w:tcPr>
-          <w:p/>
+          <w:p>
+            <w:r>
+              <w:t>Password:</w:t>
+            </w:r>
+          </w:p>
         </w:tc>
         <w:tc>
           <w:tcPr>
             <w:tcW w:type="dxa" w:w="7632"/>
             <w:vMerge w:val="restart"/>
           </w:tcPr>
-          <w:p/>
+          <w:p>
+            <w:r>
+              <w:t>Work Done:</w:t>
+            </w:r>
+          </w:p>
         </w:tc>
       </w:tr>
       <w:tr>
@@ -128,7 +169,11 @@
             <w:tcW w:type="dxa" w:w="7632"/>
             <w:vMerge w:val="restart"/>
           </w:tcPr>
-          <w:p/>
+          <w:p>
+            <w:r>
+              <w:t>Parts:</w:t>
+            </w:r>
+          </w:p>
         </w:tc>
         <w:tc>
           <w:tcPr>
@@ -160,13 +205,21 @@
             <w:tcW w:type="dxa" w:w="7632"/>
             <w:vMerge w:val="restart"/>
           </w:tcPr>
-          <w:p/>
+          <w:p>
+            <w:r>
+              <w:t>Items Serviced:</w:t>
+            </w:r>
+          </w:p>
         </w:tc>
         <w:tc>
           <w:tcPr>
             <w:tcW w:type="dxa" w:w="7632"/>
           </w:tcPr>
-          <w:p/>
+          <w:p>
+            <w:r>
+              <w:t>Misc Notes:</w:t>
+            </w:r>
+          </w:p>
         </w:tc>
       </w:tr>
       <w:tr>
@@ -180,8 +233,13 @@
         <w:tc>
           <w:tcPr>
             <w:tcW w:type="dxa" w:w="7632"/>
+            <w:vMerge w:val="restart"/>
           </w:tcPr>
-          <w:p/>
+          <w:p>
+            <w:r>
+              <w:t>To Invoice:</w:t>
+            </w:r>
+          </w:p>
         </w:tc>
       </w:tr>
       <w:tr>
@@ -195,16 +253,12 @@
         <w:tc>
           <w:tcPr>
             <w:tcW w:type="dxa" w:w="7632"/>
+            <w:vMerge/>
           </w:tcPr>
           <w:p/>
         </w:tc>
       </w:tr>
     </w:tbl>
-    <w:p>
-      <w:pPr>
-        <w:spacing w:before="360"/>
-      </w:pPr>
-    </w:p>
     <w:tbl>
       <w:tblPr>
         <w:tblStyle w:val="TableGrid"/>
@@ -218,16 +272,37 @@
       <w:tr>
         <w:tc>
           <w:tcPr>
+            <w:tcW w:type="dxa" w:w="15264"/>
+            <w:gridSpan w:val="2"/>
+          </w:tcPr>
+          <w:p>
+            <w:r>
+              <w:t>Job Number 4000</w:t>
+            </w:r>
+          </w:p>
+        </w:tc>
+      </w:tr>
+      <w:tr>
+        <w:tc>
+          <w:tcPr>
             <w:tcW w:type="dxa" w:w="7632"/>
           </w:tcPr>
-          <w:p/>
+          <w:p>
+            <w:r>
+              <w:t>Date:</w:t>
+            </w:r>
+          </w:p>
         </w:tc>
         <w:tc>
           <w:tcPr>
             <w:tcW w:type="dxa" w:w="7632"/>
             <w:vMerge w:val="restart"/>
           </w:tcPr>
-          <w:p/>
+          <w:p>
+            <w:r>
+              <w:t>Address:</w:t>
+            </w:r>
+          </w:p>
         </w:tc>
       </w:tr>
       <w:tr>
@@ -236,7 +311,11 @@
             <w:tcW w:type="dxa" w:w="7632"/>
             <w:vMerge w:val="restart"/>
           </w:tcPr>
-          <w:p/>
+          <w:p>
+            <w:r>
+              <w:t>Client:</w:t>
+            </w:r>
+          </w:p>
         </w:tc>
         <w:tc>
           <w:tcPr>
@@ -268,14 +347,22 @@
             <w:tcW w:type="dxa" w:w="7632"/>
             <w:vMerge w:val="restart"/>
           </w:tcPr>
-          <w:p/>
+          <w:p>
+            <w:r>
+              <w:t>Phone &amp; Email:</w:t>
+            </w:r>
+          </w:p>
         </w:tc>
         <w:tc>
           <w:tcPr>
             <w:tcW w:type="dxa" w:w="7632"/>
             <w:vMerge w:val="restart"/>
           </w:tcPr>
-          <w:p/>
+          <w:p>
+            <w:r>
+              <w:t>Issue:</w:t>
+            </w:r>
+          </w:p>
         </w:tc>
       </w:tr>
       <w:tr>
@@ -315,14 +402,22 @@
           <w:tcPr>
             <w:tcW w:type="dxa" w:w="7632"/>
           </w:tcPr>
-          <w:p/>
+          <w:p>
+            <w:r>
+              <w:t>Password:</w:t>
+            </w:r>
+          </w:p>
         </w:tc>
         <w:tc>
           <w:tcPr>
             <w:tcW w:type="dxa" w:w="7632"/>
             <w:vMerge w:val="restart"/>
           </w:tcPr>
-          <w:p/>
+          <w:p>
+            <w:r>
+              <w:t>Work Done:</w:t>
+            </w:r>
+          </w:p>
         </w:tc>
       </w:tr>
       <w:tr>
@@ -331,7 +426,11 @@
             <w:tcW w:type="dxa" w:w="7632"/>
             <w:vMerge w:val="restart"/>
           </w:tcPr>
-          <w:p/>
+          <w:p>
+            <w:r>
+              <w:t>Parts:</w:t>
+            </w:r>
+          </w:p>
         </w:tc>
         <w:tc>
           <w:tcPr>
@@ -363,13 +462,21 @@
             <w:tcW w:type="dxa" w:w="7632"/>
             <w:vMerge w:val="restart"/>
           </w:tcPr>
-          <w:p/>
+          <w:p>
+            <w:r>
+              <w:t>Items Serviced:</w:t>
+            </w:r>
+          </w:p>
         </w:tc>
         <w:tc>
           <w:tcPr>
             <w:tcW w:type="dxa" w:w="7632"/>
           </w:tcPr>
-          <w:p/>
+          <w:p>
+            <w:r>
+              <w:t>Misc Notes:</w:t>
+            </w:r>
+          </w:p>
         </w:tc>
       </w:tr>
       <w:tr>
@@ -383,8 +490,13 @@
         <w:tc>
           <w:tcPr>
             <w:tcW w:type="dxa" w:w="7632"/>
+            <w:vMerge w:val="restart"/>
           </w:tcPr>
-          <w:p/>
+          <w:p>
+            <w:r>
+              <w:t>To Invoice:</w:t>
+            </w:r>
+          </w:p>
         </w:tc>
       </w:tr>
       <w:tr>
@@ -398,6 +510,7 @@
         <w:tc>
           <w:tcPr>
             <w:tcW w:type="dxa" w:w="7632"/>
+            <w:vMerge/>
           </w:tcPr>
           <w:p/>
         </w:tc>
@@ -406,7 +519,7 @@
     <w:sectPr>
       <w:pgSz w:w="15840" w:h="12240" w:orient="landscape"/>
       <w:pgMar w:top="288" w:right="288" w:bottom="288" w:left="288" w:header="720" w:footer="720" w:gutter="0"/>
-      <w:cols w:space="720"/>
+      <w:cols w:space="720" w:num="2"/>
       <w:docGrid w:linePitch="360"/>
     </w:sectPr>
   </w:body>

</xml_diff>